<commit_message>
Site updated: YYYY-05-2025年5月25日 18:58:54
</commit_message>
<xml_diff>
--- a/resume/index.docx
+++ b/resume/index.docx
@@ -36,14 +36,6 @@
         </w:rPr>
         <w:t>高级开发工程师</w:t>
       </w:r>
-    </w:p>
-    <w:p>
-      <w:pPr>
-        <w:pStyle w:val="FirstParagraph"/>
-        <w:rPr>
-          <w:lang w:eastAsia="zh-CN"/>
-        </w:rPr>
-      </w:pPr>
     </w:p>
     <w:p>
       <w:pPr>
@@ -119,7 +111,7 @@
     </w:p>
     <w:p>
       <w:r>
-        <w:pict w14:anchorId="5B8D7F2E">
+        <w:pict w14:anchorId="783DBF3E">
           <v:rect id="_x0000_i1025" style="width:0;height:1.5pt" o:hralign="center" o:hrstd="t" o:hr="t"/>
         </w:pict>
       </w:r>
@@ -180,7 +172,6 @@
       <w:r>
         <w:rPr>
           <w:rFonts w:hint="eastAsia"/>
-          <w:lang w:eastAsia="zh-CN"/>
         </w:rPr>
         <w:t>7</w:t>
       </w:r>
@@ -196,7 +187,6 @@
         </w:rPr>
         <w:t>Java</w:t>
       </w:r>
-      <w:proofErr w:type="spellStart"/>
       <w:r>
         <w:rPr>
           <w:rFonts w:hint="eastAsia"/>
@@ -220,59 +210,7 @@
           <w:b/>
           <w:bCs/>
         </w:rPr>
-        <w:t>SpringBoot</w:t>
-      </w:r>
-      <w:proofErr w:type="spellEnd"/>
-      <w:r>
-        <w:rPr>
-          <w:b/>
-          <w:bCs/>
-        </w:rPr>
-        <w:t>/</w:t>
-      </w:r>
-      <w:proofErr w:type="spellStart"/>
-      <w:r>
-        <w:rPr>
-          <w:b/>
-          <w:bCs/>
-        </w:rPr>
-        <w:t>SpringCloud</w:t>
-      </w:r>
-      <w:proofErr w:type="spellEnd"/>
-      <w:r>
-        <w:rPr>
-          <w:b/>
-          <w:bCs/>
-        </w:rPr>
-        <w:t>/</w:t>
-      </w:r>
-      <w:proofErr w:type="spellStart"/>
-      <w:r>
-        <w:rPr>
-          <w:b/>
-          <w:bCs/>
-        </w:rPr>
-        <w:t>SpringData</w:t>
-      </w:r>
-      <w:proofErr w:type="spellEnd"/>
-      <w:r>
-        <w:rPr>
-          <w:rFonts w:hint="eastAsia"/>
-          <w:b/>
-          <w:bCs/>
-          <w:lang w:eastAsia="zh-CN"/>
-        </w:rPr>
-        <w:t xml:space="preserve">/Spring </w:t>
-      </w:r>
-      <w:proofErr w:type="spellStart"/>
-      <w:r>
-        <w:rPr>
-          <w:rFonts w:hint="eastAsia"/>
-          <w:b/>
-          <w:bCs/>
-          <w:lang w:eastAsia="zh-CN"/>
-        </w:rPr>
-        <w:t>Security</w:t>
+        <w:t>SpringBoot/SpringCloud/SpringData/Spring Security</w:t>
       </w:r>
       <w:r>
         <w:rPr>
@@ -280,7 +218,6 @@
         </w:rPr>
         <w:t>）构建高可用系统，坚持精进技术，熟悉数据结构以及设计模式</w:t>
       </w:r>
-      <w:proofErr w:type="spellEnd"/>
     </w:p>
     <w:p>
       <w:pPr>
@@ -463,6 +400,50 @@
           <w:bCs/>
           <w:lang w:eastAsia="zh-CN"/>
         </w:rPr>
+        <w:t>行业经验</w:t>
+      </w:r>
+      <w:r>
+        <w:rPr>
+          <w:rFonts w:hint="eastAsia"/>
+          <w:lang w:eastAsia="zh-CN"/>
+        </w:rPr>
+        <w:t>：深耕金融科技领域，</w:t>
+      </w:r>
+      <w:proofErr w:type="gramStart"/>
+      <w:r>
+        <w:rPr>
+          <w:rFonts w:hint="eastAsia"/>
+          <w:lang w:eastAsia="zh-CN"/>
+        </w:rPr>
+        <w:t>熟悉风控系统</w:t>
+      </w:r>
+      <w:proofErr w:type="gramEnd"/>
+      <w:r>
+        <w:rPr>
+          <w:rFonts w:hint="eastAsia"/>
+          <w:lang w:eastAsia="zh-CN"/>
+        </w:rPr>
+        <w:t>、支付清算核心架构</w:t>
+      </w:r>
+    </w:p>
+    <w:p>
+      <w:pPr>
+        <w:pStyle w:val="Compact"/>
+        <w:numPr>
+          <w:ilvl w:val="0"/>
+          <w:numId w:val="2"/>
+        </w:numPr>
+        <w:rPr>
+          <w:lang w:eastAsia="zh-CN"/>
+        </w:rPr>
+      </w:pPr>
+      <w:r>
+        <w:rPr>
+          <w:rFonts w:hint="eastAsia"/>
+          <w:b/>
+          <w:bCs/>
+          <w:lang w:eastAsia="zh-CN"/>
+        </w:rPr>
         <w:t>代码能力一流</w:t>
       </w:r>
       <w:r>
@@ -495,7 +476,7 @@
     </w:p>
     <w:p>
       <w:r>
-        <w:pict w14:anchorId="5E54DCC1">
+        <w:pict w14:anchorId="73DEAF5F">
           <v:rect id="_x0000_i1026" style="width:0;height:1.5pt" o:hralign="center" o:hrstd="t" o:hr="t"/>
         </w:pict>
       </w:r>
@@ -547,54 +528,43 @@
         <w:rPr>
           <w:rStyle w:val="VerbatimChar"/>
         </w:rPr>
-        <w:t xml:space="preserve">Spring </w:t>
-      </w:r>
-      <w:proofErr w:type="gramStart"/>
+        <w:t>Spring Boot</w:t>
+      </w:r>
+      <w:r>
+        <w:t xml:space="preserve"> </w:t>
+      </w:r>
       <w:r>
         <w:rPr>
           <w:rStyle w:val="VerbatimChar"/>
         </w:rPr>
-        <w:t>Boot</w:t>
-      </w:r>
-      <w:r>
-        <w:t xml:space="preserve"> </w:t>
-      </w:r>
-      <w:r>
-        <w:rPr>
-          <w:rFonts w:hint="eastAsia"/>
-          <w:lang w:eastAsia="zh-CN"/>
-        </w:rPr>
-        <w:t>,</w:t>
-      </w:r>
-      <w:proofErr w:type="gramEnd"/>
-      <w:r>
-        <w:rPr>
-          <w:rFonts w:hint="eastAsia"/>
-          <w:lang w:eastAsia="zh-CN"/>
-        </w:rPr>
-        <w:t xml:space="preserve"> </w:t>
-      </w:r>
-      <w:proofErr w:type="spellStart"/>
+        <w:t>MyBatis Plus</w:t>
+      </w:r>
+      <w:r>
+        <w:t xml:space="preserve"> </w:t>
+      </w:r>
       <w:r>
         <w:rPr>
           <w:rStyle w:val="VerbatimChar"/>
         </w:rPr>
-        <w:t>MyBatis</w:t>
-      </w:r>
-      <w:proofErr w:type="spellEnd"/>
+        <w:t>Spring JPA</w:t>
+      </w:r>
+      <w:r>
+        <w:t xml:space="preserve"> </w:t>
+      </w:r>
       <w:r>
         <w:rPr>
           <w:rStyle w:val="VerbatimChar"/>
         </w:rPr>
-        <w:t xml:space="preserve"> Plus</w:t>
+        <w:t>Spring Security</w:t>
+      </w:r>
+      <w:r>
+        <w:t xml:space="preserve"> </w:t>
       </w:r>
       <w:r>
         <w:rPr>
           <w:rStyle w:val="VerbatimChar"/>
-          <w:rFonts w:hint="eastAsia"/>
-          <w:lang w:eastAsia="zh-CN"/>
-        </w:rPr>
-        <w:t>,</w:t>
+        </w:rPr>
+        <w:t>Quartz</w:t>
       </w:r>
       <w:r>
         <w:t xml:space="preserve"> </w:t>
@@ -603,45 +573,59 @@
         <w:rPr>
           <w:rStyle w:val="VerbatimChar"/>
         </w:rPr>
-        <w:t xml:space="preserve">Spring </w:t>
-      </w:r>
-      <w:proofErr w:type="gramStart"/>
+        <w:t>SLF4J</w:t>
+      </w:r>
+    </w:p>
+    <w:p>
+      <w:pPr>
+        <w:pStyle w:val="a0"/>
+      </w:pPr>
+      <w:r>
+        <w:rPr>
+          <w:rFonts w:hint="eastAsia"/>
+          <w:b/>
+          <w:bCs/>
+        </w:rPr>
+        <w:t>架构设计</w:t>
+      </w:r>
+      <w:r>
+        <w:br/>
+      </w:r>
       <w:r>
         <w:rPr>
           <w:rStyle w:val="VerbatimChar"/>
         </w:rPr>
-        <w:t>JPA</w:t>
-      </w:r>
-      <w:r>
-        <w:t xml:space="preserve"> </w:t>
-      </w:r>
-      <w:r>
-        <w:rPr>
-          <w:rFonts w:hint="eastAsia"/>
-          <w:lang w:eastAsia="zh-CN"/>
-        </w:rPr>
-        <w:t>,</w:t>
+        <w:t>Spring Cloud</w:t>
+      </w:r>
+      <w:r>
+        <w:t xml:space="preserve"> </w:t>
       </w:r>
       <w:r>
         <w:rPr>
           <w:rStyle w:val="VerbatimChar"/>
-        </w:rPr>
-        <w:t>Spring</w:t>
-      </w:r>
-      <w:proofErr w:type="gramEnd"/>
+          <w:rFonts w:hint="eastAsia"/>
+        </w:rPr>
+        <w:t>微服务</w:t>
+      </w:r>
+      <w:r>
+        <w:t xml:space="preserve"> </w:t>
+      </w:r>
       <w:r>
         <w:rPr>
           <w:rStyle w:val="VerbatimChar"/>
-        </w:rPr>
-        <w:t xml:space="preserve"> Security</w:t>
+          <w:rFonts w:hint="eastAsia"/>
+        </w:rPr>
+        <w:t>分布式事务</w:t>
+      </w:r>
+      <w:r>
+        <w:t xml:space="preserve"> </w:t>
       </w:r>
       <w:r>
         <w:rPr>
           <w:rStyle w:val="VerbatimChar"/>
           <w:rFonts w:hint="eastAsia"/>
-          <w:lang w:eastAsia="zh-CN"/>
-        </w:rPr>
-        <w:t>,</w:t>
+        </w:rPr>
+        <w:t>服务熔断</w:t>
       </w:r>
       <w:r>
         <w:t xml:space="preserve"> </w:t>
@@ -650,15 +634,29 @@
         <w:rPr>
           <w:rStyle w:val="VerbatimChar"/>
         </w:rPr>
-        <w:t>Quartz</w:t>
+        <w:t>Nacos</w:t>
+      </w:r>
+    </w:p>
+    <w:p>
+      <w:pPr>
+        <w:pStyle w:val="a0"/>
+      </w:pPr>
+      <w:r>
+        <w:rPr>
+          <w:rFonts w:hint="eastAsia"/>
+          <w:b/>
+          <w:bCs/>
+        </w:rPr>
+        <w:t>中间件</w:t>
+      </w:r>
+      <w:r>
+        <w:br/>
       </w:r>
       <w:r>
         <w:rPr>
           <w:rStyle w:val="VerbatimChar"/>
-          <w:rFonts w:hint="eastAsia"/>
-          <w:lang w:eastAsia="zh-CN"/>
-        </w:rPr>
-        <w:t>,</w:t>
+        </w:rPr>
+        <w:t>Redis</w:t>
       </w:r>
       <w:r>
         <w:t xml:space="preserve"> </w:t>
@@ -667,155 +665,7 @@
         <w:rPr>
           <w:rStyle w:val="VerbatimChar"/>
         </w:rPr>
-        <w:t>SLF4J</w:t>
-      </w:r>
-    </w:p>
-    <w:p>
-      <w:pPr>
-        <w:pStyle w:val="a0"/>
-      </w:pPr>
-      <w:r>
-        <w:rPr>
-          <w:rFonts w:hint="eastAsia"/>
-          <w:b/>
-          <w:bCs/>
-        </w:rPr>
-        <w:t>架构设计</w:t>
-      </w:r>
-      <w:r>
-        <w:br/>
-      </w:r>
-      <w:r>
-        <w:rPr>
-          <w:rStyle w:val="VerbatimChar"/>
-        </w:rPr>
-        <w:t>Spring Cloud</w:t>
-      </w:r>
-      <w:r>
-        <w:rPr>
-          <w:rStyle w:val="VerbatimChar"/>
-          <w:rFonts w:hint="eastAsia"/>
-          <w:lang w:eastAsia="zh-CN"/>
-        </w:rPr>
-        <w:t>,</w:t>
-      </w:r>
-      <w:r>
-        <w:t xml:space="preserve"> </w:t>
-      </w:r>
-      <w:r>
-        <w:rPr>
-          <w:rStyle w:val="VerbatimChar"/>
-          <w:rFonts w:hint="eastAsia"/>
-        </w:rPr>
-        <w:t>微服务</w:t>
-      </w:r>
-      <w:r>
-        <w:rPr>
-          <w:rStyle w:val="VerbatimChar"/>
-          <w:rFonts w:hint="eastAsia"/>
-          <w:lang w:eastAsia="zh-CN"/>
-        </w:rPr>
-        <w:t>,</w:t>
-      </w:r>
-      <w:r>
-        <w:t xml:space="preserve"> </w:t>
-      </w:r>
-      <w:proofErr w:type="spellStart"/>
-      <w:r>
-        <w:rPr>
-          <w:rStyle w:val="VerbatimChar"/>
-          <w:rFonts w:hint="eastAsia"/>
-        </w:rPr>
-        <w:t>分布式事务</w:t>
-      </w:r>
-      <w:proofErr w:type="spellEnd"/>
-      <w:r>
-        <w:rPr>
-          <w:rStyle w:val="VerbatimChar"/>
-          <w:rFonts w:hint="eastAsia"/>
-          <w:lang w:eastAsia="zh-CN"/>
-        </w:rPr>
-        <w:t>,</w:t>
-      </w:r>
-      <w:r>
-        <w:t xml:space="preserve"> </w:t>
-      </w:r>
-      <w:proofErr w:type="spellStart"/>
-      <w:r>
-        <w:rPr>
-          <w:rStyle w:val="VerbatimChar"/>
-          <w:rFonts w:hint="eastAsia"/>
-        </w:rPr>
-        <w:t>服务熔断</w:t>
-      </w:r>
-      <w:proofErr w:type="spellEnd"/>
-      <w:r>
-        <w:rPr>
-          <w:rStyle w:val="VerbatimChar"/>
-          <w:rFonts w:hint="eastAsia"/>
-          <w:lang w:eastAsia="zh-CN"/>
-        </w:rPr>
-        <w:t>,</w:t>
-      </w:r>
-      <w:r>
-        <w:t xml:space="preserve"> </w:t>
-      </w:r>
-      <w:proofErr w:type="spellStart"/>
-      <w:r>
-        <w:rPr>
-          <w:rStyle w:val="VerbatimChar"/>
-        </w:rPr>
-        <w:t>Nacos</w:t>
-      </w:r>
-      <w:proofErr w:type="spellEnd"/>
-    </w:p>
-    <w:p>
-      <w:pPr>
-        <w:pStyle w:val="a0"/>
-      </w:pPr>
-      <w:r>
-        <w:rPr>
-          <w:rFonts w:hint="eastAsia"/>
-          <w:b/>
-          <w:bCs/>
-        </w:rPr>
-        <w:t>中间件</w:t>
-      </w:r>
-      <w:r>
-        <w:br/>
-      </w:r>
-      <w:r>
-        <w:rPr>
-          <w:rStyle w:val="VerbatimChar"/>
-        </w:rPr>
-        <w:t>Redis</w:t>
-      </w:r>
-      <w:r>
-        <w:rPr>
-          <w:rStyle w:val="VerbatimChar"/>
-          <w:rFonts w:hint="eastAsia"/>
-          <w:lang w:eastAsia="zh-CN"/>
-        </w:rPr>
-        <w:t>,</w:t>
-      </w:r>
-      <w:r>
-        <w:t xml:space="preserve"> </w:t>
-      </w:r>
-      <w:proofErr w:type="spellStart"/>
-      <w:r>
-        <w:rPr>
-          <w:rStyle w:val="VerbatimChar"/>
-        </w:rPr>
         <w:t>KafkaMQ</w:t>
-      </w:r>
-      <w:proofErr w:type="spellEnd"/>
-      <w:r>
-        <w:rPr>
-          <w:rStyle w:val="VerbatimChar"/>
-          <w:rFonts w:hint="eastAsia"/>
-          <w:lang w:eastAsia="zh-CN"/>
-        </w:rPr>
-        <w:t>,</w:t>
       </w:r>
       <w:r>
         <w:t xml:space="preserve"> </w:t>
@@ -851,12 +701,13 @@
         <w:t>Oracle</w:t>
       </w:r>
       <w:r>
+        <w:t xml:space="preserve"> </w:t>
+      </w:r>
+      <w:r>
         <w:rPr>
           <w:rStyle w:val="VerbatimChar"/>
-          <w:rFonts w:hint="eastAsia"/>
-          <w:lang w:eastAsia="zh-CN"/>
-        </w:rPr>
-        <w:t>,</w:t>
+        </w:rPr>
+        <w:t>MySQL 8.0</w:t>
       </w:r>
       <w:r>
         <w:t xml:space="preserve"> </w:t>
@@ -865,69 +716,35 @@
         <w:rPr>
           <w:rStyle w:val="VerbatimChar"/>
         </w:rPr>
-        <w:t>MySQL</w:t>
+        <w:t>SQL Server</w:t>
+      </w:r>
+      <w:r>
+        <w:t xml:space="preserve"> </w:t>
       </w:r>
       <w:r>
         <w:rPr>
           <w:rStyle w:val="VerbatimChar"/>
           <w:rFonts w:hint="eastAsia"/>
-          <w:lang w:eastAsia="zh-CN"/>
-        </w:rPr>
-        <w:t xml:space="preserve">, </w:t>
+        </w:rPr>
+        <w:t>SQL</w:t>
       </w:r>
       <w:r>
         <w:rPr>
           <w:rStyle w:val="VerbatimChar"/>
-        </w:rPr>
-        <w:t>SQL Server</w:t>
+          <w:rFonts w:hint="eastAsia"/>
+        </w:rPr>
+        <w:t>优化</w:t>
+      </w:r>
+      <w:r>
+        <w:t xml:space="preserve"> </w:t>
       </w:r>
       <w:r>
         <w:rPr>
           <w:rStyle w:val="VerbatimChar"/>
           <w:rFonts w:hint="eastAsia"/>
-          <w:lang w:eastAsia="zh-CN"/>
-        </w:rPr>
-        <w:t>,</w:t>
-      </w:r>
-      <w:r>
-        <w:t xml:space="preserve"> </w:t>
-      </w:r>
-      <w:proofErr w:type="spellStart"/>
-      <w:r>
-        <w:rPr>
-          <w:rStyle w:val="VerbatimChar"/>
-          <w:rFonts w:hint="eastAsia"/>
-        </w:rPr>
-        <w:t>SQL</w:t>
-      </w:r>
-      <w:r>
-        <w:rPr>
-          <w:rStyle w:val="VerbatimChar"/>
-          <w:rFonts w:hint="eastAsia"/>
-        </w:rPr>
-        <w:t>优化</w:t>
-      </w:r>
-      <w:proofErr w:type="spellEnd"/>
-      <w:r>
-        <w:rPr>
-          <w:rStyle w:val="VerbatimChar"/>
-          <w:rFonts w:hint="eastAsia"/>
-          <w:lang w:eastAsia="zh-CN"/>
-        </w:rPr>
-        <w:t>,</w:t>
-      </w:r>
-      <w:r>
-        <w:t xml:space="preserve"> </w:t>
-      </w:r>
-      <w:proofErr w:type="spellStart"/>
-      <w:r>
-        <w:rPr>
-          <w:rStyle w:val="VerbatimChar"/>
-          <w:rFonts w:hint="eastAsia"/>
         </w:rPr>
         <w:t>读写分离</w:t>
       </w:r>
-      <w:proofErr w:type="spellEnd"/>
     </w:p>
     <w:p>
       <w:pPr>
@@ -947,7 +764,6 @@
       <w:pPr>
         <w:pStyle w:val="FirstParagraph"/>
       </w:pPr>
-      <w:proofErr w:type="spellStart"/>
       <w:r>
         <w:rPr>
           <w:rStyle w:val="VerbatimChar"/>
@@ -962,83 +778,40 @@
         </w:rPr>
         <w:t>调优</w:t>
       </w:r>
-      <w:proofErr w:type="spellEnd"/>
+      <w:r>
+        <w:t xml:space="preserve"> </w:t>
+      </w:r>
       <w:r>
         <w:rPr>
           <w:rStyle w:val="VerbatimChar"/>
           <w:rFonts w:hint="eastAsia"/>
-          <w:lang w:eastAsia="zh-CN"/>
-        </w:rPr>
-        <w:t>,</w:t>
-      </w:r>
-      <w:r>
-        <w:t xml:space="preserve"> </w:t>
+        </w:rPr>
+        <w:t>CI/CD</w:t>
       </w:r>
       <w:r>
         <w:rPr>
           <w:rStyle w:val="VerbatimChar"/>
           <w:rFonts w:hint="eastAsia"/>
         </w:rPr>
-        <w:t>CI/CD</w:t>
+        <w:t>流水线</w:t>
+      </w:r>
+      <w:r>
+        <w:t xml:space="preserve"> </w:t>
       </w:r>
       <w:r>
         <w:rPr>
           <w:rStyle w:val="VerbatimChar"/>
-          <w:rFonts w:hint="eastAsia"/>
-          <w:lang w:eastAsia="zh-CN"/>
-        </w:rPr>
-        <w:t xml:space="preserve"> </w:t>
-      </w:r>
-      <w:proofErr w:type="spellStart"/>
+        </w:rPr>
+        <w:t>Jekins</w:t>
+      </w:r>
+      <w:r>
+        <w:t xml:space="preserve"> </w:t>
+      </w:r>
       <w:r>
         <w:rPr>
           <w:rStyle w:val="VerbatimChar"/>
-          <w:rFonts w:hint="eastAsia"/>
-        </w:rPr>
-        <w:t>流水线</w:t>
-      </w:r>
-      <w:proofErr w:type="spellEnd"/>
-      <w:r>
-        <w:rPr>
-          <w:rStyle w:val="VerbatimChar"/>
-          <w:rFonts w:hint="eastAsia"/>
-          <w:lang w:eastAsia="zh-CN"/>
-        </w:rPr>
-        <w:t>,</w:t>
-      </w:r>
-      <w:r>
-        <w:t xml:space="preserve"> </w:t>
-      </w:r>
-      <w:r>
-        <w:rPr>
-          <w:rStyle w:val="VerbatimChar"/>
-        </w:rPr>
-        <w:t>Jekins</w:t>
-      </w:r>
-      <w:r>
-        <w:rPr>
-          <w:rStyle w:val="VerbatimChar"/>
-          <w:rFonts w:hint="eastAsia"/>
-          <w:lang w:eastAsia="zh-CN"/>
-        </w:rPr>
-        <w:t>,</w:t>
-      </w:r>
-      <w:r>
-        <w:t xml:space="preserve"> </w:t>
-      </w:r>
-      <w:r>
-        <w:rPr>
-          <w:rStyle w:val="VerbatimChar"/>
         </w:rPr>
         <w:t>Docker</w:t>
-      </w:r>
-      <w:r>
-        <w:rPr>
-          <w:rStyle w:val="VerbatimChar"/>
-          <w:rFonts w:hint="eastAsia"/>
-          <w:lang w:eastAsia="zh-CN"/>
-        </w:rPr>
-        <w:t>,</w:t>
       </w:r>
       <w:r>
         <w:t xml:space="preserve"> </w:t>
@@ -1121,7 +894,7 @@
     </w:p>
     <w:p>
       <w:r>
-        <w:pict w14:anchorId="78A5B82B">
+        <w:pict w14:anchorId="40FAC779">
           <v:rect id="_x0000_i1027" style="width:0;height:1.5pt" o:hralign="center" o:hrstd="t" o:hr="t"/>
         </w:pict>
       </w:r>
@@ -1253,19 +1026,19 @@
           <w:ilvl w:val="0"/>
           <w:numId w:val="3"/>
         </w:numPr>
-      </w:pPr>
-      <w:r>
-        <w:rPr>
-          <w:rFonts w:hint="eastAsia"/>
-          <w:lang w:eastAsia="zh-CN"/>
-        </w:rPr>
-        <w:t>业务</w:t>
-      </w:r>
-      <w:r>
-        <w:rPr>
-          <w:lang w:eastAsia="zh-CN"/>
-        </w:rPr>
-        <w:t xml:space="preserve"> </w:t>
+        <w:rPr>
+          <w:b/>
+          <w:bCs/>
+        </w:rPr>
+      </w:pPr>
+      <w:r>
+        <w:rPr>
+          <w:rFonts w:hint="eastAsia"/>
+          <w:b/>
+          <w:bCs/>
+          <w:lang w:eastAsia="zh-CN"/>
+        </w:rPr>
+        <w:t>业务开发</w:t>
       </w:r>
     </w:p>
     <w:p>
@@ -1277,6 +1050,12 @@
       </w:pPr>
       <w:r>
         <w:rPr>
+          <w:lang w:eastAsia="zh-CN"/>
+        </w:rPr>
+        <w:t xml:space="preserve"> </w:t>
+      </w:r>
+      <w:r>
+        <w:rPr>
           <w:rFonts w:hint="eastAsia"/>
           <w:lang w:eastAsia="zh-CN"/>
         </w:rPr>
@@ -1326,6 +1105,14 @@
         </w:rPr>
         <w:t xml:space="preserve"> </w:t>
       </w:r>
+      <w:proofErr w:type="spellStart"/>
+      <w:r>
+        <w:rPr>
+          <w:rFonts w:hint="eastAsia"/>
+        </w:rPr>
+        <w:t>使用状态流转控制开发</w:t>
+      </w:r>
+      <w:proofErr w:type="spellEnd"/>
     </w:p>
     <w:p>
       <w:pPr>
@@ -1338,12 +1125,6 @@
       <w:r>
         <w:rPr>
           <w:rFonts w:hint="eastAsia"/>
-        </w:rPr>
-        <w:t>使用状态流转控制开发</w:t>
-      </w:r>
-      <w:r>
-        <w:rPr>
-          <w:rFonts w:hint="eastAsia"/>
           <w:b/>
           <w:bCs/>
         </w:rPr>
@@ -1416,57 +1197,46 @@
         </w:rPr>
         <w:t>。</w:t>
       </w:r>
+      <w:r>
+        <w:t xml:space="preserve"> </w:t>
+      </w:r>
+      <w:proofErr w:type="spellStart"/>
+      <w:r>
+        <w:rPr>
+          <w:rFonts w:hint="eastAsia"/>
+        </w:rPr>
+        <w:t>使用数据统计开发</w:t>
+      </w:r>
+      <w:proofErr w:type="spellEnd"/>
     </w:p>
     <w:p>
       <w:pPr>
         <w:ind w:left="720"/>
-        <w:rPr>
-          <w:lang w:eastAsia="zh-CN"/>
-        </w:rPr>
-      </w:pPr>
-      <w:r>
-        <w:rPr>
-          <w:lang w:eastAsia="zh-CN"/>
-        </w:rPr>
-        <w:t xml:space="preserve"> </w:t>
-      </w:r>
-      <w:r>
-        <w:rPr>
-          <w:rFonts w:hint="eastAsia"/>
-          <w:lang w:eastAsia="zh-CN"/>
-        </w:rPr>
-        <w:t>使用数据统计开发</w:t>
-      </w:r>
+      </w:pPr>
       <w:proofErr w:type="spellStart"/>
       <w:r>
         <w:rPr>
           <w:rFonts w:hint="eastAsia"/>
           <w:b/>
           <w:bCs/>
-          <w:lang w:eastAsia="zh-CN"/>
         </w:rPr>
         <w:t>BankerGoal</w:t>
       </w:r>
+      <w:r>
+        <w:rPr>
+          <w:rFonts w:hint="eastAsia"/>
+          <w:b/>
+          <w:bCs/>
+        </w:rPr>
+        <w:t>系统</w:t>
+      </w:r>
       <w:proofErr w:type="spellEnd"/>
       <w:r>
-        <w:rPr>
-          <w:rFonts w:hint="eastAsia"/>
-          <w:b/>
-          <w:bCs/>
-          <w:lang w:eastAsia="zh-CN"/>
-        </w:rPr>
-        <w:t>系统</w:t>
-      </w:r>
-      <w:r>
-        <w:rPr>
-          <w:lang w:eastAsia="zh-CN"/>
-        </w:rPr>
-        <w:t xml:space="preserve"> </w:t>
-      </w:r>
-      <w:r>
-        <w:rPr>
-          <w:rFonts w:hint="eastAsia"/>
-          <w:lang w:eastAsia="zh-CN"/>
+        <w:t xml:space="preserve"> </w:t>
+      </w:r>
+      <w:r>
+        <w:rPr>
+          <w:rFonts w:hint="eastAsia"/>
         </w:rPr>
         <w:t>（</w:t>
       </w:r>
@@ -1474,69 +1244,52 @@
       <w:r>
         <w:rPr>
           <w:rFonts w:hint="eastAsia"/>
-          <w:lang w:eastAsia="zh-CN"/>
         </w:rPr>
         <w:t>SpringBoot</w:t>
       </w:r>
       <w:proofErr w:type="spellEnd"/>
       <w:r>
-        <w:rPr>
-          <w:lang w:eastAsia="zh-CN"/>
-        </w:rPr>
-        <w:t xml:space="preserve"> + </w:t>
-      </w:r>
-      <w:r>
-        <w:rPr>
-          <w:rFonts w:hint="eastAsia"/>
-          <w:lang w:eastAsia="zh-CN"/>
-        </w:rPr>
-        <w:t>SQL</w:t>
-      </w:r>
-      <w:r>
-        <w:rPr>
-          <w:rFonts w:hint="eastAsia"/>
-          <w:lang w:eastAsia="zh-CN"/>
+        <w:t xml:space="preserve"> + SQL </w:t>
+      </w:r>
+      <w:r>
+        <w:rPr>
+          <w:rFonts w:hint="eastAsia"/>
+        </w:rPr>
+        <w:t>Server</w:t>
+      </w:r>
+      <w:r>
+        <w:rPr>
+          <w:rFonts w:hint="eastAsia"/>
         </w:rPr>
         <w:t>），方便用户更好的进行人员管理以及数据统计</w:t>
       </w:r>
       <w:r>
         <w:rPr>
           <w:rFonts w:hint="eastAsia"/>
-          <w:lang w:eastAsia="zh-CN"/>
         </w:rPr>
         <w:t>,</w:t>
       </w:r>
       <w:r>
-        <w:rPr>
-          <w:lang w:eastAsia="zh-CN"/>
-        </w:rPr>
-        <w:t xml:space="preserve"> </w:t>
-      </w:r>
-      <w:r>
-        <w:rPr>
-          <w:rFonts w:hint="eastAsia"/>
-          <w:lang w:eastAsia="zh-CN"/>
+        <w:t xml:space="preserve"> </w:t>
+      </w:r>
+      <w:r>
+        <w:rPr>
+          <w:rFonts w:hint="eastAsia"/>
         </w:rPr>
         <w:t>获得客户嘉奖</w:t>
       </w:r>
       <w:r>
-        <w:rPr>
-          <w:lang w:eastAsia="zh-CN"/>
-        </w:rPr>
         <w:t xml:space="preserve"> </w:t>
       </w:r>
     </w:p>
     <w:p>
       <w:pPr>
         <w:ind w:left="720"/>
-        <w:rPr>
-          <w:lang w:eastAsia="zh-CN"/>
-        </w:rPr>
-      </w:pPr>
-      <w:r>
-        <w:rPr>
-          <w:rFonts w:hint="eastAsia"/>
-          <w:lang w:eastAsia="zh-CN"/>
+      </w:pPr>
+      <w:proofErr w:type="spellStart"/>
+      <w:r>
+        <w:rPr>
+          <w:rFonts w:hint="eastAsia"/>
         </w:rPr>
         <w:t>负责开</w:t>
       </w:r>
@@ -1545,20 +1298,16 @@
           <w:rFonts w:hint="eastAsia"/>
           <w:b/>
           <w:bCs/>
-          <w:lang w:eastAsia="zh-CN"/>
         </w:rPr>
         <w:t>发放款申请统计系统</w:t>
       </w:r>
-      <w:r>
-        <w:rPr>
-          <w:lang w:eastAsia="zh-CN"/>
-        </w:rPr>
-        <w:t xml:space="preserve"> </w:t>
-      </w:r>
-      <w:r>
-        <w:rPr>
-          <w:rFonts w:hint="eastAsia"/>
-          <w:lang w:eastAsia="zh-CN"/>
+      <w:proofErr w:type="spellEnd"/>
+      <w:r>
+        <w:t xml:space="preserve"> </w:t>
+      </w:r>
+      <w:r>
+        <w:rPr>
+          <w:rFonts w:hint="eastAsia"/>
         </w:rPr>
         <w:t>（</w:t>
       </w:r>
@@ -1566,42 +1315,28 @@
       <w:r>
         <w:rPr>
           <w:rFonts w:hint="eastAsia"/>
-          <w:lang w:eastAsia="zh-CN"/>
         </w:rPr>
         <w:t>SpringBoot</w:t>
       </w:r>
       <w:proofErr w:type="spellEnd"/>
       <w:r>
-        <w:rPr>
-          <w:lang w:eastAsia="zh-CN"/>
-        </w:rPr>
-        <w:t xml:space="preserve"> + Kafka + </w:t>
-      </w:r>
-      <w:r>
-        <w:rPr>
-          <w:rFonts w:hint="eastAsia"/>
-          <w:lang w:eastAsia="zh-CN"/>
-        </w:rPr>
-        <w:t>SQL</w:t>
-      </w:r>
-      <w:r>
-        <w:rPr>
-          <w:rFonts w:hint="eastAsia"/>
-          <w:lang w:eastAsia="zh-CN"/>
-        </w:rPr>
-        <w:t xml:space="preserve"> Server</w:t>
-      </w:r>
-      <w:r>
-        <w:rPr>
-          <w:rFonts w:hint="eastAsia"/>
-          <w:lang w:eastAsia="zh-CN"/>
+        <w:t xml:space="preserve"> + Kafka + SQL </w:t>
+      </w:r>
+      <w:r>
+        <w:rPr>
+          <w:rFonts w:hint="eastAsia"/>
+        </w:rPr>
+        <w:t>Server</w:t>
+      </w:r>
+      <w:r>
+        <w:rPr>
+          <w:rFonts w:hint="eastAsia"/>
         </w:rPr>
         <w:t>）使得放款统计处理效率提升</w:t>
       </w:r>
       <w:r>
         <w:rPr>
           <w:rFonts w:hint="eastAsia"/>
-          <w:lang w:eastAsia="zh-CN"/>
         </w:rPr>
         <w:t>50%</w:t>
       </w:r>
@@ -1613,18 +1348,24 @@
           <w:numId w:val="3"/>
         </w:numPr>
         <w:rPr>
-          <w:lang w:eastAsia="zh-CN"/>
-        </w:rPr>
-      </w:pPr>
-      <w:r>
-        <w:rPr>
-          <w:rFonts w:hint="eastAsia"/>
-          <w:lang w:eastAsia="zh-CN"/>
-        </w:rPr>
-        <w:t>技术</w:t>
-      </w:r>
-      <w:r>
-        <w:rPr>
+          <w:b/>
+          <w:bCs/>
+          <w:lang w:eastAsia="zh-CN"/>
+        </w:rPr>
+      </w:pPr>
+      <w:r>
+        <w:rPr>
+          <w:rFonts w:hint="eastAsia"/>
+          <w:b/>
+          <w:bCs/>
+          <w:lang w:eastAsia="zh-CN"/>
+        </w:rPr>
+        <w:t>技术开发</w:t>
+      </w:r>
+      <w:r>
+        <w:rPr>
+          <w:b/>
+          <w:bCs/>
           <w:lang w:eastAsia="zh-CN"/>
         </w:rPr>
         <w:t xml:space="preserve"> </w:t>
@@ -1666,14 +1407,6 @@
         </w:rPr>
         <w:t xml:space="preserve"> </w:t>
       </w:r>
-    </w:p>
-    <w:p>
-      <w:pPr>
-        <w:ind w:left="720"/>
-        <w:rPr>
-          <w:lang w:eastAsia="zh-CN"/>
-        </w:rPr>
-      </w:pPr>
       <w:r>
         <w:rPr>
           <w:rFonts w:hint="eastAsia"/>
@@ -1747,24 +1480,7 @@
           <w:iCs/>
           <w:lang w:eastAsia="zh-CN"/>
         </w:rPr>
-        <w:t>(2021.0</w:t>
-      </w:r>
-      <w:r>
-        <w:rPr>
-          <w:rFonts w:hint="eastAsia"/>
-          <w:i/>
-          <w:iCs/>
-          <w:lang w:eastAsia="zh-CN"/>
-        </w:rPr>
-        <w:t>3</w:t>
-      </w:r>
-      <w:r>
-        <w:rPr>
-          <w:i/>
-          <w:iCs/>
-          <w:lang w:eastAsia="zh-CN"/>
-        </w:rPr>
-        <w:t xml:space="preserve"> - 2022.09)</w:t>
+        <w:t>(2021.01 - 2022.09)</w:t>
       </w:r>
     </w:p>
     <w:p>
@@ -1845,25 +1561,63 @@
           <w:rFonts w:hint="eastAsia"/>
           <w:lang w:eastAsia="zh-CN"/>
         </w:rPr>
-        <w:t>进行开发系统的相关设计以及部分代码审核。</w:t>
+        <w:t>进行开发系统的相关设计以及部分代码审核。以及部分业务系统中部分前端页面的开发</w:t>
+      </w:r>
+      <w:r>
+        <w:rPr>
+          <w:lang w:eastAsia="zh-CN"/>
+        </w:rPr>
+        <w:t xml:space="preserve"> </w:t>
+      </w:r>
+      <w:r>
+        <w:rPr>
+          <w:rFonts w:hint="eastAsia"/>
+          <w:lang w:eastAsia="zh-CN"/>
+        </w:rPr>
+        <w:t>负责制定与业务系统相关的数据接口标准，并进行相关的系统接口开发工作；</w:t>
+      </w:r>
+      <w:r>
+        <w:rPr>
+          <w:lang w:eastAsia="zh-CN"/>
+        </w:rPr>
+        <w:t xml:space="preserve"> </w:t>
+      </w:r>
+      <w:r>
+        <w:rPr>
+          <w:rFonts w:hint="eastAsia"/>
+          <w:lang w:eastAsia="zh-CN"/>
+        </w:rPr>
+        <w:t>与产品对接安排开发周期按时完成开发计划。</w:t>
+      </w:r>
+      <w:r>
+        <w:rPr>
+          <w:lang w:eastAsia="zh-CN"/>
+        </w:rPr>
+        <w:t xml:space="preserve"> </w:t>
+      </w:r>
+      <w:r>
+        <w:rPr>
+          <w:rFonts w:hint="eastAsia"/>
+          <w:lang w:eastAsia="zh-CN"/>
+        </w:rPr>
+        <w:t>监测生产问题防止系统故障导致事故。</w:t>
       </w:r>
     </w:p>
     <w:p>
       <w:pPr>
         <w:pStyle w:val="a0"/>
         <w:rPr>
-          <w:b/>
-          <w:bCs/>
-          <w:lang w:eastAsia="zh-CN"/>
-        </w:rPr>
-      </w:pPr>
-      <w:r>
-        <w:rPr>
-          <w:rFonts w:hint="eastAsia"/>
-          <w:b/>
-          <w:bCs/>
-          <w:lang w:eastAsia="zh-CN"/>
-        </w:rPr>
+          <w:lang w:eastAsia="zh-CN"/>
+        </w:rPr>
+      </w:pPr>
+      <w:r>
+        <w:rPr>
+          <w:rFonts w:hint="eastAsia"/>
+          <w:b/>
+          <w:bCs/>
+          <w:lang w:eastAsia="zh-CN"/>
+        </w:rPr>
+        <w:lastRenderedPageBreak/>
         <w:t>核心项目</w:t>
       </w:r>
       <w:r>
@@ -1878,13 +1632,12 @@
           <w:lang w:eastAsia="zh-CN"/>
         </w:rPr>
         <w:br/>
+        <w:t xml:space="preserve">&gt; </w:t>
       </w:r>
       <w:proofErr w:type="gramStart"/>
       <w:r>
         <w:rPr>
           <w:rFonts w:hint="eastAsia"/>
-          <w:b/>
-          <w:bCs/>
           <w:lang w:eastAsia="zh-CN"/>
         </w:rPr>
         <w:t>携程火车票</w:t>
@@ -1893,503 +1646,9 @@
       <w:r>
         <w:rPr>
           <w:rFonts w:hint="eastAsia"/>
-          <w:b/>
-          <w:bCs/>
           <w:lang w:eastAsia="zh-CN"/>
         </w:rPr>
         <w:t>电子客票线下票台项目</w:t>
-      </w:r>
-      <w:r>
-        <w:rPr>
-          <w:rFonts w:hint="eastAsia"/>
-          <w:b/>
-          <w:bCs/>
-          <w:lang w:eastAsia="zh-CN"/>
-        </w:rPr>
-        <w:t xml:space="preserve"> </w:t>
-      </w:r>
-      <w:r>
-        <w:rPr>
-          <w:rFonts w:hint="eastAsia"/>
-          <w:b/>
-          <w:bCs/>
-          <w:lang w:eastAsia="zh-CN"/>
-        </w:rPr>
-        <w:t>（</w:t>
-      </w:r>
-      <w:proofErr w:type="spellStart"/>
-      <w:r>
-        <w:rPr>
-          <w:b/>
-          <w:bCs/>
-          <w:lang w:eastAsia="zh-CN"/>
-        </w:rPr>
-        <w:t>springboot+mybatis+mysql</w:t>
-      </w:r>
-      <w:proofErr w:type="spellEnd"/>
-      <w:r>
-        <w:rPr>
-          <w:rFonts w:hint="eastAsia"/>
-          <w:b/>
-          <w:bCs/>
-          <w:lang w:eastAsia="zh-CN"/>
-        </w:rPr>
-        <w:t>）</w:t>
-      </w:r>
-      <w:r>
-        <w:rPr>
-          <w:rFonts w:hint="eastAsia"/>
-          <w:b/>
-          <w:bCs/>
-          <w:lang w:eastAsia="zh-CN"/>
-        </w:rPr>
-        <w:t>。</w:t>
-      </w:r>
-    </w:p>
-    <w:p>
-      <w:pPr>
-        <w:pStyle w:val="a0"/>
-        <w:rPr>
-          <w:lang w:eastAsia="zh-CN"/>
-        </w:rPr>
-      </w:pPr>
-      <w:r>
-        <w:rPr>
-          <w:lang w:eastAsia="zh-CN"/>
-        </w:rPr>
-        <w:lastRenderedPageBreak/>
-        <w:t>进单，出票，退票，改签，登录管理，以及财务支付系统</w:t>
-      </w:r>
-    </w:p>
-    <w:p>
-      <w:pPr>
-        <w:pStyle w:val="a0"/>
-        <w:rPr>
-          <w:lang w:eastAsia="zh-CN"/>
-        </w:rPr>
-      </w:pPr>
-      <w:r>
-        <w:rPr>
-          <w:lang w:eastAsia="zh-CN"/>
-        </w:rPr>
-        <w:t>负责支付模块的开发。负责系统开发文档的编写。其中关键使用</w:t>
-      </w:r>
-      <w:proofErr w:type="spellStart"/>
-      <w:r>
-        <w:rPr>
-          <w:lang w:eastAsia="zh-CN"/>
-        </w:rPr>
-        <w:t>redis</w:t>
-      </w:r>
-      <w:proofErr w:type="spellEnd"/>
-      <w:r>
-        <w:rPr>
-          <w:lang w:eastAsia="zh-CN"/>
-        </w:rPr>
-        <w:t>作为分布式锁，并且使用数据库乐观</w:t>
-      </w:r>
-      <w:proofErr w:type="gramStart"/>
-      <w:r>
-        <w:rPr>
-          <w:lang w:eastAsia="zh-CN"/>
-        </w:rPr>
-        <w:t>锁管理</w:t>
-      </w:r>
-      <w:proofErr w:type="gramEnd"/>
-      <w:r>
-        <w:rPr>
-          <w:lang w:eastAsia="zh-CN"/>
-        </w:rPr>
-        <w:t>账号余额增减，以及日常付款等功能。</w:t>
-      </w:r>
-    </w:p>
-    <w:p>
-      <w:pPr>
-        <w:pStyle w:val="a0"/>
-        <w:rPr>
-          <w:lang w:eastAsia="zh-CN"/>
-        </w:rPr>
-      </w:pPr>
-    </w:p>
-    <w:p>
-      <w:pPr>
-        <w:pStyle w:val="a0"/>
-        <w:rPr>
-          <w:lang w:eastAsia="zh-CN"/>
-        </w:rPr>
-      </w:pPr>
-    </w:p>
-    <w:p>
-      <w:pPr>
-        <w:pStyle w:val="3"/>
-        <w:rPr>
-          <w:lang w:eastAsia="zh-CN"/>
-        </w:rPr>
-      </w:pPr>
-      <w:bookmarkStart w:id="9" w:name="平安消费金融-java中级工程师-2020.01---2021.01"/>
-      <w:bookmarkEnd w:id="8"/>
-      <w:r>
-        <w:rPr>
-          <w:lang w:eastAsia="zh-CN"/>
-        </w:rPr>
-        <w:t xml:space="preserve">🏦 </w:t>
-      </w:r>
-      <w:r>
-        <w:rPr>
-          <w:rFonts w:hint="eastAsia"/>
-          <w:lang w:eastAsia="zh-CN"/>
-        </w:rPr>
-        <w:t>平安消费金融</w:t>
-      </w:r>
-      <w:r>
-        <w:rPr>
-          <w:lang w:eastAsia="zh-CN"/>
-        </w:rPr>
-        <w:t xml:space="preserve"> | </w:t>
-      </w:r>
-      <w:r>
-        <w:rPr>
-          <w:rFonts w:hint="eastAsia"/>
-          <w:lang w:eastAsia="zh-CN"/>
-        </w:rPr>
-        <w:t>Java</w:t>
-      </w:r>
-      <w:r>
-        <w:rPr>
-          <w:rFonts w:hint="eastAsia"/>
-          <w:lang w:eastAsia="zh-CN"/>
-        </w:rPr>
-        <w:t>中级工程师</w:t>
-      </w:r>
-      <w:r>
-        <w:rPr>
-          <w:lang w:eastAsia="zh-CN"/>
-        </w:rPr>
-        <w:t xml:space="preserve"> </w:t>
-      </w:r>
-      <w:r>
-        <w:rPr>
-          <w:i/>
-          <w:iCs/>
-          <w:lang w:eastAsia="zh-CN"/>
-        </w:rPr>
-        <w:t>(2020.0</w:t>
-      </w:r>
-      <w:r>
-        <w:rPr>
-          <w:rFonts w:hint="eastAsia"/>
-          <w:i/>
-          <w:iCs/>
-          <w:lang w:eastAsia="zh-CN"/>
-        </w:rPr>
-        <w:t>4</w:t>
-      </w:r>
-      <w:r>
-        <w:rPr>
-          <w:i/>
-          <w:iCs/>
-          <w:lang w:eastAsia="zh-CN"/>
-        </w:rPr>
-        <w:t xml:space="preserve"> - 2021.0</w:t>
-      </w:r>
-      <w:r>
-        <w:rPr>
-          <w:rFonts w:hint="eastAsia"/>
-          <w:i/>
-          <w:iCs/>
-          <w:lang w:eastAsia="zh-CN"/>
-        </w:rPr>
-        <w:t>3</w:t>
-      </w:r>
-      <w:r>
-        <w:rPr>
-          <w:i/>
-          <w:iCs/>
-          <w:lang w:eastAsia="zh-CN"/>
-        </w:rPr>
-        <w:t>)</w:t>
-      </w:r>
-    </w:p>
-    <w:p>
-      <w:pPr>
-        <w:pStyle w:val="FirstParagraph"/>
-        <w:rPr>
-          <w:lang w:eastAsia="zh-CN"/>
-        </w:rPr>
-      </w:pPr>
-      <w:proofErr w:type="gramStart"/>
-      <w:r>
-        <w:rPr>
-          <w:rFonts w:hint="eastAsia"/>
-          <w:b/>
-          <w:bCs/>
-          <w:lang w:eastAsia="zh-CN"/>
-        </w:rPr>
-        <w:t>风控科技</w:t>
-      </w:r>
-      <w:proofErr w:type="gramEnd"/>
-      <w:r>
-        <w:rPr>
-          <w:rFonts w:hint="eastAsia"/>
-          <w:b/>
-          <w:bCs/>
-          <w:lang w:eastAsia="zh-CN"/>
-        </w:rPr>
-        <w:t>部</w:t>
-      </w:r>
-      <w:r>
-        <w:rPr>
-          <w:lang w:eastAsia="zh-CN"/>
-        </w:rPr>
-        <w:t xml:space="preserve"> | </w:t>
-      </w:r>
-      <w:r>
-        <w:rPr>
-          <w:rFonts w:hint="eastAsia"/>
-          <w:lang w:eastAsia="zh-CN"/>
-        </w:rPr>
-        <w:t>金融科技方向</w:t>
-      </w:r>
-    </w:p>
-    <w:p>
-      <w:pPr>
-        <w:pStyle w:val="a0"/>
-        <w:rPr>
-          <w:lang w:eastAsia="zh-CN"/>
-        </w:rPr>
-      </w:pPr>
-      <w:r>
-        <w:rPr>
-          <w:rFonts w:hint="eastAsia"/>
-          <w:lang w:eastAsia="zh-CN"/>
-        </w:rPr>
-        <w:t>曾接手过</w:t>
-      </w:r>
-      <w:r>
-        <w:rPr>
-          <w:rFonts w:hint="eastAsia"/>
-          <w:lang w:eastAsia="zh-CN"/>
-        </w:rPr>
-        <w:t xml:space="preserve"> </w:t>
-      </w:r>
-      <w:proofErr w:type="gramStart"/>
-      <w:r>
-        <w:rPr>
-          <w:b/>
-          <w:bCs/>
-          <w:lang w:eastAsia="zh-CN"/>
-        </w:rPr>
-        <w:t>风控系统</w:t>
-      </w:r>
-      <w:proofErr w:type="gramEnd"/>
-      <w:r>
-        <w:rPr>
-          <w:b/>
-          <w:bCs/>
-          <w:lang w:eastAsia="zh-CN"/>
-        </w:rPr>
-        <w:t>接入</w:t>
-      </w:r>
-      <w:r>
-        <w:rPr>
-          <w:rFonts w:hint="eastAsia"/>
-          <w:lang w:eastAsia="zh-CN"/>
-        </w:rPr>
-        <w:t>开发，</w:t>
-      </w:r>
-      <w:r>
-        <w:rPr>
-          <w:rFonts w:hint="eastAsia"/>
-          <w:lang w:eastAsia="zh-CN"/>
-        </w:rPr>
-        <w:t xml:space="preserve"> </w:t>
-      </w:r>
-      <w:r>
-        <w:rPr>
-          <w:b/>
-          <w:bCs/>
-          <w:lang w:eastAsia="zh-CN"/>
-        </w:rPr>
-        <w:t>商城订单对接</w:t>
-      </w:r>
-      <w:r>
-        <w:rPr>
-          <w:rFonts w:hint="eastAsia"/>
-          <w:lang w:eastAsia="zh-CN"/>
-        </w:rPr>
-        <w:t>开发，</w:t>
-      </w:r>
-      <w:r>
-        <w:rPr>
-          <w:b/>
-          <w:bCs/>
-          <w:lang w:eastAsia="zh-CN"/>
-        </w:rPr>
-        <w:t>基础信息查询模块建设</w:t>
-      </w:r>
-      <w:r>
-        <w:rPr>
-          <w:rFonts w:hint="eastAsia"/>
-          <w:lang w:eastAsia="zh-CN"/>
-        </w:rPr>
-        <w:t>开发，</w:t>
-      </w:r>
-      <w:r>
-        <w:rPr>
-          <w:b/>
-          <w:bCs/>
-          <w:lang w:eastAsia="zh-CN"/>
-        </w:rPr>
-        <w:t>进</w:t>
-      </w:r>
-      <w:proofErr w:type="gramStart"/>
-      <w:r>
-        <w:rPr>
-          <w:b/>
-          <w:bCs/>
-          <w:lang w:eastAsia="zh-CN"/>
-        </w:rPr>
-        <w:t>件域改造</w:t>
-      </w:r>
-      <w:proofErr w:type="gramEnd"/>
-      <w:r>
-        <w:rPr>
-          <w:rFonts w:hint="eastAsia"/>
-          <w:lang w:eastAsia="zh-CN"/>
-        </w:rPr>
-        <w:t>开发</w:t>
-      </w:r>
-    </w:p>
-    <w:p>
-      <w:pPr>
-        <w:pStyle w:val="a0"/>
-        <w:rPr>
-          <w:lang w:eastAsia="zh-CN"/>
-        </w:rPr>
-      </w:pPr>
-    </w:p>
-    <w:p>
-      <w:pPr>
-        <w:pStyle w:val="3"/>
-        <w:rPr>
-          <w:lang w:eastAsia="zh-CN"/>
-        </w:rPr>
-      </w:pPr>
-      <w:bookmarkStart w:id="10" w:name="X8e6e580bcd6f8bc3f554bb4dc6ccc6eb5e58883"/>
-      <w:bookmarkEnd w:id="9"/>
-      <w:r>
-        <w:rPr>
-          <w:lang w:eastAsia="zh-CN"/>
-        </w:rPr>
-        <w:t xml:space="preserve">🍎 </w:t>
-      </w:r>
-      <w:r>
-        <w:rPr>
-          <w:rFonts w:hint="eastAsia"/>
-          <w:lang w:eastAsia="zh-CN"/>
-        </w:rPr>
-        <w:t>山西金石榴网络科技有限公司</w:t>
-      </w:r>
-      <w:r>
-        <w:rPr>
-          <w:lang w:eastAsia="zh-CN"/>
-        </w:rPr>
-        <w:t xml:space="preserve"> | </w:t>
-      </w:r>
-      <w:r>
-        <w:rPr>
-          <w:rFonts w:hint="eastAsia"/>
-          <w:lang w:eastAsia="zh-CN"/>
-        </w:rPr>
-        <w:t>Java</w:t>
-      </w:r>
-      <w:r>
-        <w:rPr>
-          <w:rFonts w:hint="eastAsia"/>
-          <w:lang w:eastAsia="zh-CN"/>
-        </w:rPr>
-        <w:t>中级工程师</w:t>
-      </w:r>
-      <w:r>
-        <w:rPr>
-          <w:lang w:eastAsia="zh-CN"/>
-        </w:rPr>
-        <w:t xml:space="preserve"> </w:t>
-      </w:r>
-      <w:r>
-        <w:rPr>
-          <w:i/>
-          <w:iCs/>
-          <w:lang w:eastAsia="zh-CN"/>
-        </w:rPr>
-        <w:t>(2018.01 - 2019.12)</w:t>
-      </w:r>
-    </w:p>
-    <w:p>
-      <w:pPr>
-        <w:pStyle w:val="FirstParagraph"/>
-        <w:rPr>
-          <w:lang w:eastAsia="zh-CN"/>
-        </w:rPr>
-      </w:pPr>
-      <w:r>
-        <w:rPr>
-          <w:rFonts w:hint="eastAsia"/>
-          <w:b/>
-          <w:bCs/>
-          <w:lang w:eastAsia="zh-CN"/>
-        </w:rPr>
-        <w:t>开发部</w:t>
-      </w:r>
-      <w:r>
-        <w:rPr>
-          <w:lang w:eastAsia="zh-CN"/>
-        </w:rPr>
-        <w:t xml:space="preserve"> | </w:t>
-      </w:r>
-      <w:r>
-        <w:rPr>
-          <w:rFonts w:hint="eastAsia"/>
-          <w:lang w:eastAsia="zh-CN"/>
-        </w:rPr>
-        <w:t>项目工程</w:t>
-      </w:r>
-      <w:r>
-        <w:rPr>
-          <w:lang w:eastAsia="zh-CN"/>
-        </w:rPr>
-        <w:t xml:space="preserve"> </w:t>
-      </w:r>
-      <w:r>
-        <w:rPr>
-          <w:rFonts w:hint="eastAsia"/>
-          <w:lang w:eastAsia="zh-CN"/>
-        </w:rPr>
-        <w:t>进行项目的后端代码开发，以及维护。将需求落地实现，按时完成相关代码开发需求</w:t>
-      </w:r>
-    </w:p>
-    <w:p>
-      <w:r>
-        <w:pict w14:anchorId="08974495">
-          <v:rect id="_x0000_i1028" style="width:0;height:1.5pt" o:hralign="center" o:hrstd="t" o:hr="t"/>
-        </w:pict>
-      </w:r>
-    </w:p>
-    <w:p>
-      <w:pPr>
-        <w:pStyle w:val="2"/>
-      </w:pPr>
-      <w:bookmarkStart w:id="11" w:name="技术成就"/>
-      <w:bookmarkEnd w:id="6"/>
-      <w:bookmarkEnd w:id="10"/>
-      <w:r>
-        <w:t xml:space="preserve">🏆 </w:t>
-      </w:r>
-      <w:r>
-        <w:rPr>
-          <w:rFonts w:hint="eastAsia"/>
-        </w:rPr>
-        <w:t>技术成就</w:t>
       </w:r>
     </w:p>
     <w:p>
@@ -2398,6 +1657,748 @@
         <w:numPr>
           <w:ilvl w:val="0"/>
           <w:numId w:val="4"/>
+        </w:numPr>
+        <w:rPr>
+          <w:lang w:eastAsia="zh-CN"/>
+        </w:rPr>
+      </w:pPr>
+      <w:r>
+        <w:rPr>
+          <w:rFonts w:hint="eastAsia"/>
+          <w:lang w:eastAsia="zh-CN"/>
+        </w:rPr>
+        <w:t>我在该项目中作为主开发，负责该项目中大部分功能开发。</w:t>
+      </w:r>
+    </w:p>
+    <w:p>
+      <w:pPr>
+        <w:pStyle w:val="Compact"/>
+        <w:numPr>
+          <w:ilvl w:val="0"/>
+          <w:numId w:val="4"/>
+        </w:numPr>
+        <w:rPr>
+          <w:lang w:eastAsia="zh-CN"/>
+        </w:rPr>
+      </w:pPr>
+      <w:r>
+        <w:rPr>
+          <w:rFonts w:hint="eastAsia"/>
+          <w:lang w:eastAsia="zh-CN"/>
+        </w:rPr>
+        <w:t>负责对接</w:t>
+      </w:r>
+      <w:proofErr w:type="gramStart"/>
+      <w:r>
+        <w:rPr>
+          <w:rFonts w:hint="eastAsia"/>
+          <w:lang w:eastAsia="zh-CN"/>
+        </w:rPr>
+        <w:t>携程内部火车票务</w:t>
+      </w:r>
+      <w:proofErr w:type="gramEnd"/>
+      <w:r>
+        <w:rPr>
+          <w:rFonts w:hint="eastAsia"/>
+          <w:lang w:eastAsia="zh-CN"/>
+        </w:rPr>
+        <w:t>接收</w:t>
+      </w:r>
+      <w:r>
+        <w:rPr>
+          <w:rFonts w:hint="eastAsia"/>
+          <w:lang w:eastAsia="zh-CN"/>
+        </w:rPr>
+        <w:t>C</w:t>
+      </w:r>
+      <w:r>
+        <w:rPr>
+          <w:rFonts w:hint="eastAsia"/>
+          <w:lang w:eastAsia="zh-CN"/>
+        </w:rPr>
+        <w:t>端订单并在系统中进行分发</w:t>
+      </w:r>
+    </w:p>
+    <w:p>
+      <w:pPr>
+        <w:pStyle w:val="Compact"/>
+        <w:numPr>
+          <w:ilvl w:val="0"/>
+          <w:numId w:val="4"/>
+        </w:numPr>
+        <w:rPr>
+          <w:lang w:eastAsia="zh-CN"/>
+        </w:rPr>
+      </w:pPr>
+      <w:r>
+        <w:rPr>
+          <w:rFonts w:hint="eastAsia"/>
+          <w:lang w:eastAsia="zh-CN"/>
+        </w:rPr>
+        <w:t>包括订单分发，供应商管理，财务自动打款，支付核销等功能的开发</w:t>
+      </w:r>
+    </w:p>
+    <w:p>
+      <w:pPr>
+        <w:pStyle w:val="Compact"/>
+        <w:numPr>
+          <w:ilvl w:val="0"/>
+          <w:numId w:val="4"/>
+        </w:numPr>
+      </w:pPr>
+      <w:r>
+        <w:rPr>
+          <w:rFonts w:hint="eastAsia"/>
+        </w:rPr>
+        <w:t>基本架构使用的</w:t>
+      </w:r>
+      <w:r>
+        <w:rPr>
+          <w:rFonts w:hint="eastAsia"/>
+        </w:rPr>
+        <w:t>springboot+mybatis+mysql</w:t>
+      </w:r>
+      <w:r>
+        <w:rPr>
+          <w:rFonts w:hint="eastAsia"/>
+        </w:rPr>
+        <w:t>架设，对进单以及退票系统进行过改造，全局使用</w:t>
+      </w:r>
+      <w:r>
+        <w:rPr>
+          <w:rFonts w:hint="eastAsia"/>
+        </w:rPr>
+        <w:t>reids</w:t>
+      </w:r>
+      <w:r>
+        <w:rPr>
+          <w:rFonts w:hint="eastAsia"/>
+        </w:rPr>
+        <w:t>作为分布式锁。并且数据交互接口为异步交互。缓存使用</w:t>
+      </w:r>
+      <w:r>
+        <w:rPr>
+          <w:rFonts w:hint="eastAsia"/>
+        </w:rPr>
+        <w:t>redis</w:t>
+      </w:r>
+      <w:r>
+        <w:rPr>
+          <w:rFonts w:hint="eastAsia"/>
+        </w:rPr>
+        <w:t>以及部分查找功能使用</w:t>
+      </w:r>
+      <w:r>
+        <w:rPr>
+          <w:rFonts w:hint="eastAsia"/>
+        </w:rPr>
+        <w:t>es</w:t>
+      </w:r>
+      <w:r>
+        <w:rPr>
+          <w:rFonts w:hint="eastAsia"/>
+        </w:rPr>
+        <w:t>。</w:t>
+      </w:r>
+    </w:p>
+    <w:p>
+      <w:pPr>
+        <w:pStyle w:val="Compact"/>
+        <w:numPr>
+          <w:ilvl w:val="0"/>
+          <w:numId w:val="4"/>
+        </w:numPr>
+        <w:rPr>
+          <w:lang w:eastAsia="zh-CN"/>
+        </w:rPr>
+      </w:pPr>
+      <w:r>
+        <w:rPr>
+          <w:rFonts w:hint="eastAsia"/>
+          <w:lang w:eastAsia="zh-CN"/>
+        </w:rPr>
+        <w:t>负责支付模块的开发。负责系统开发文档的编写。其中关键使用</w:t>
+      </w:r>
+      <w:proofErr w:type="spellStart"/>
+      <w:r>
+        <w:rPr>
+          <w:rFonts w:hint="eastAsia"/>
+          <w:lang w:eastAsia="zh-CN"/>
+        </w:rPr>
+        <w:t>redis</w:t>
+      </w:r>
+      <w:proofErr w:type="spellEnd"/>
+      <w:r>
+        <w:rPr>
+          <w:rFonts w:hint="eastAsia"/>
+          <w:lang w:eastAsia="zh-CN"/>
+        </w:rPr>
+        <w:t>作为分布式锁，并且使用数据库乐观</w:t>
+      </w:r>
+      <w:proofErr w:type="gramStart"/>
+      <w:r>
+        <w:rPr>
+          <w:rFonts w:hint="eastAsia"/>
+          <w:lang w:eastAsia="zh-CN"/>
+        </w:rPr>
+        <w:t>锁管理</w:t>
+      </w:r>
+      <w:proofErr w:type="gramEnd"/>
+      <w:r>
+        <w:rPr>
+          <w:rFonts w:hint="eastAsia"/>
+          <w:lang w:eastAsia="zh-CN"/>
+        </w:rPr>
+        <w:t>账号余额增减，以及日常付款等功能。</w:t>
+      </w:r>
+    </w:p>
+    <w:p>
+      <w:pPr>
+        <w:pStyle w:val="Compact"/>
+        <w:numPr>
+          <w:ilvl w:val="0"/>
+          <w:numId w:val="4"/>
+        </w:numPr>
+        <w:rPr>
+          <w:lang w:eastAsia="zh-CN"/>
+        </w:rPr>
+      </w:pPr>
+      <w:r>
+        <w:rPr>
+          <w:rFonts w:hint="eastAsia"/>
+          <w:lang w:eastAsia="zh-CN"/>
+        </w:rPr>
+        <w:t>负责参与需求评审，需求沟通，需求落地以及实现。</w:t>
+      </w:r>
+    </w:p>
+    <w:p>
+      <w:pPr>
+        <w:pStyle w:val="3"/>
+        <w:rPr>
+          <w:lang w:eastAsia="zh-CN"/>
+        </w:rPr>
+      </w:pPr>
+      <w:bookmarkStart w:id="9" w:name="平安消费金融-java中级工程师-2020.01---2021.01"/>
+      <w:bookmarkEnd w:id="8"/>
+      <w:r>
+        <w:rPr>
+          <w:lang w:eastAsia="zh-CN"/>
+        </w:rPr>
+        <w:t xml:space="preserve">🏦 </w:t>
+      </w:r>
+      <w:r>
+        <w:rPr>
+          <w:rFonts w:hint="eastAsia"/>
+          <w:lang w:eastAsia="zh-CN"/>
+        </w:rPr>
+        <w:t>平安消费金融</w:t>
+      </w:r>
+      <w:r>
+        <w:rPr>
+          <w:lang w:eastAsia="zh-CN"/>
+        </w:rPr>
+        <w:t xml:space="preserve"> | </w:t>
+      </w:r>
+      <w:r>
+        <w:rPr>
+          <w:rFonts w:hint="eastAsia"/>
+          <w:lang w:eastAsia="zh-CN"/>
+        </w:rPr>
+        <w:t>Java</w:t>
+      </w:r>
+      <w:r>
+        <w:rPr>
+          <w:rFonts w:hint="eastAsia"/>
+          <w:lang w:eastAsia="zh-CN"/>
+        </w:rPr>
+        <w:t>中级工程师</w:t>
+      </w:r>
+      <w:r>
+        <w:rPr>
+          <w:lang w:eastAsia="zh-CN"/>
+        </w:rPr>
+        <w:t xml:space="preserve"> </w:t>
+      </w:r>
+      <w:r>
+        <w:rPr>
+          <w:i/>
+          <w:iCs/>
+          <w:lang w:eastAsia="zh-CN"/>
+        </w:rPr>
+        <w:t>(2020.01 - 2021.01)</w:t>
+      </w:r>
+    </w:p>
+    <w:p>
+      <w:pPr>
+        <w:pStyle w:val="FirstParagraph"/>
+        <w:rPr>
+          <w:lang w:eastAsia="zh-CN"/>
+        </w:rPr>
+      </w:pPr>
+      <w:proofErr w:type="gramStart"/>
+      <w:r>
+        <w:rPr>
+          <w:rFonts w:hint="eastAsia"/>
+          <w:b/>
+          <w:bCs/>
+          <w:lang w:eastAsia="zh-CN"/>
+        </w:rPr>
+        <w:t>风控科技</w:t>
+      </w:r>
+      <w:proofErr w:type="gramEnd"/>
+      <w:r>
+        <w:rPr>
+          <w:rFonts w:hint="eastAsia"/>
+          <w:b/>
+          <w:bCs/>
+          <w:lang w:eastAsia="zh-CN"/>
+        </w:rPr>
+        <w:t>部</w:t>
+      </w:r>
+      <w:r>
+        <w:rPr>
+          <w:lang w:eastAsia="zh-CN"/>
+        </w:rPr>
+        <w:t xml:space="preserve"> | </w:t>
+      </w:r>
+      <w:r>
+        <w:rPr>
+          <w:rFonts w:hint="eastAsia"/>
+          <w:lang w:eastAsia="zh-CN"/>
+        </w:rPr>
+        <w:t>金融科技方向</w:t>
+      </w:r>
+    </w:p>
+    <w:p>
+      <w:pPr>
+        <w:pStyle w:val="a0"/>
+        <w:rPr>
+          <w:lang w:eastAsia="zh-CN"/>
+        </w:rPr>
+      </w:pPr>
+      <w:r>
+        <w:rPr>
+          <w:rFonts w:hint="eastAsia"/>
+          <w:b/>
+          <w:bCs/>
+          <w:lang w:eastAsia="zh-CN"/>
+        </w:rPr>
+        <w:t>职责</w:t>
+      </w:r>
+      <w:r>
+        <w:rPr>
+          <w:lang w:eastAsia="zh-CN"/>
+        </w:rPr>
+        <w:t xml:space="preserve"> </w:t>
+      </w:r>
+    </w:p>
+    <w:p>
+      <w:pPr>
+        <w:pStyle w:val="a0"/>
+        <w:rPr>
+          <w:lang w:eastAsia="zh-CN"/>
+        </w:rPr>
+      </w:pPr>
+      <w:r>
+        <w:rPr>
+          <w:lang w:eastAsia="zh-CN"/>
+        </w:rPr>
+        <w:t xml:space="preserve">1. </w:t>
+      </w:r>
+      <w:r>
+        <w:rPr>
+          <w:rFonts w:hint="eastAsia"/>
+          <w:lang w:eastAsia="zh-CN"/>
+        </w:rPr>
+        <w:t>负责业务系统的开发工作，包括需求分析、系统设计、编程和测试等；</w:t>
+      </w:r>
+      <w:r>
+        <w:rPr>
+          <w:lang w:eastAsia="zh-CN"/>
+        </w:rPr>
+        <w:br/>
+        <w:t xml:space="preserve">2. </w:t>
+      </w:r>
+      <w:r>
+        <w:rPr>
+          <w:rFonts w:hint="eastAsia"/>
+          <w:lang w:eastAsia="zh-CN"/>
+        </w:rPr>
+        <w:t>负责制定与业务系统相关的数据接口标准，并进行相关的系统接口开发工作；</w:t>
+      </w:r>
+      <w:r>
+        <w:rPr>
+          <w:lang w:eastAsia="zh-CN"/>
+        </w:rPr>
+        <w:t xml:space="preserve"> </w:t>
+      </w:r>
+    </w:p>
+    <w:p>
+      <w:pPr>
+        <w:pStyle w:val="a0"/>
+        <w:rPr>
+          <w:lang w:eastAsia="zh-CN"/>
+        </w:rPr>
+      </w:pPr>
+      <w:r>
+        <w:rPr>
+          <w:lang w:eastAsia="zh-CN"/>
+        </w:rPr>
+        <w:t xml:space="preserve">3. </w:t>
+      </w:r>
+      <w:r>
+        <w:rPr>
+          <w:rFonts w:hint="eastAsia"/>
+          <w:lang w:eastAsia="zh-CN"/>
+        </w:rPr>
+        <w:t>应用系统维护支持，协助运营处理生产事件，数据修改，数据采集相关工作；</w:t>
+      </w:r>
+      <w:r>
+        <w:rPr>
+          <w:lang w:eastAsia="zh-CN"/>
+        </w:rPr>
+        <w:t xml:space="preserve"> </w:t>
+      </w:r>
+    </w:p>
+    <w:p>
+      <w:pPr>
+        <w:pStyle w:val="a0"/>
+        <w:rPr>
+          <w:lang w:eastAsia="zh-CN"/>
+        </w:rPr>
+      </w:pPr>
+      <w:r>
+        <w:rPr>
+          <w:lang w:eastAsia="zh-CN"/>
+        </w:rPr>
+        <w:t xml:space="preserve">4. </w:t>
+      </w:r>
+      <w:r>
+        <w:rPr>
+          <w:rFonts w:hint="eastAsia"/>
+          <w:lang w:eastAsia="zh-CN"/>
+        </w:rPr>
+        <w:t>对其他软件工程师的代码进行审核；</w:t>
+      </w:r>
+    </w:p>
+    <w:p>
+      <w:pPr>
+        <w:pStyle w:val="a0"/>
+        <w:rPr>
+          <w:lang w:eastAsia="zh-CN"/>
+        </w:rPr>
+      </w:pPr>
+      <w:r>
+        <w:rPr>
+          <w:lang w:eastAsia="zh-CN"/>
+        </w:rPr>
+        <w:t xml:space="preserve"> 5. </w:t>
+      </w:r>
+      <w:r>
+        <w:rPr>
+          <w:rFonts w:hint="eastAsia"/>
+          <w:lang w:eastAsia="zh-CN"/>
+        </w:rPr>
+        <w:t>参与相关领域的业务需求和功能设计评审；</w:t>
+      </w:r>
+      <w:r>
+        <w:rPr>
+          <w:lang w:eastAsia="zh-CN"/>
+        </w:rPr>
+        <w:t xml:space="preserve"> </w:t>
+      </w:r>
+    </w:p>
+    <w:p>
+      <w:pPr>
+        <w:pStyle w:val="a0"/>
+        <w:rPr>
+          <w:lang w:eastAsia="zh-CN"/>
+        </w:rPr>
+      </w:pPr>
+      <w:r>
+        <w:rPr>
+          <w:lang w:eastAsia="zh-CN"/>
+        </w:rPr>
+        <w:t xml:space="preserve">6. </w:t>
+      </w:r>
+      <w:r>
+        <w:rPr>
+          <w:rFonts w:hint="eastAsia"/>
+          <w:lang w:eastAsia="zh-CN"/>
+        </w:rPr>
+        <w:t>参与开发评估，开发计划推荐和关联部门系统的事项推进；</w:t>
+      </w:r>
+    </w:p>
+    <w:p>
+      <w:pPr>
+        <w:pStyle w:val="a0"/>
+        <w:rPr>
+          <w:lang w:eastAsia="zh-CN"/>
+        </w:rPr>
+      </w:pPr>
+      <w:r>
+        <w:rPr>
+          <w:rFonts w:hint="eastAsia"/>
+          <w:b/>
+          <w:bCs/>
+          <w:lang w:eastAsia="zh-CN"/>
+        </w:rPr>
+        <w:t>重点项目</w:t>
+      </w:r>
+      <w:r>
+        <w:rPr>
+          <w:rFonts w:hint="eastAsia"/>
+          <w:lang w:eastAsia="zh-CN"/>
+        </w:rPr>
+        <w:t>：</w:t>
+      </w:r>
+      <w:r>
+        <w:rPr>
+          <w:lang w:eastAsia="zh-CN"/>
+        </w:rPr>
+        <w:br/>
+      </w:r>
+      <w:bookmarkStart w:id="10" w:name="X8e6e580bcd6f8bc3f554bb4dc6ccc6eb5e58883"/>
+      <w:bookmarkEnd w:id="9"/>
+      <w:r>
+        <w:rPr>
+          <w:rFonts w:hint="eastAsia"/>
+          <w:lang w:eastAsia="zh-CN"/>
+        </w:rPr>
+        <w:t>曾接手过</w:t>
+      </w:r>
+      <w:r>
+        <w:rPr>
+          <w:rFonts w:hint="eastAsia"/>
+          <w:lang w:eastAsia="zh-CN"/>
+        </w:rPr>
+        <w:t xml:space="preserve"> </w:t>
+      </w:r>
+      <w:proofErr w:type="gramStart"/>
+      <w:r>
+        <w:rPr>
+          <w:b/>
+          <w:bCs/>
+          <w:lang w:eastAsia="zh-CN"/>
+        </w:rPr>
+        <w:t>风控系统</w:t>
+      </w:r>
+      <w:proofErr w:type="gramEnd"/>
+      <w:r>
+        <w:rPr>
+          <w:b/>
+          <w:bCs/>
+          <w:lang w:eastAsia="zh-CN"/>
+        </w:rPr>
+        <w:t>接入</w:t>
+      </w:r>
+      <w:r>
+        <w:rPr>
+          <w:rFonts w:hint="eastAsia"/>
+          <w:lang w:eastAsia="zh-CN"/>
+        </w:rPr>
+        <w:t>开发，</w:t>
+      </w:r>
+      <w:r>
+        <w:rPr>
+          <w:rFonts w:hint="eastAsia"/>
+          <w:lang w:eastAsia="zh-CN"/>
+        </w:rPr>
+        <w:t xml:space="preserve"> </w:t>
+      </w:r>
+      <w:r>
+        <w:rPr>
+          <w:b/>
+          <w:bCs/>
+          <w:lang w:eastAsia="zh-CN"/>
+        </w:rPr>
+        <w:t>商城订单对接</w:t>
+      </w:r>
+      <w:r>
+        <w:rPr>
+          <w:rFonts w:hint="eastAsia"/>
+          <w:lang w:eastAsia="zh-CN"/>
+        </w:rPr>
+        <w:t>开发，</w:t>
+      </w:r>
+      <w:r>
+        <w:rPr>
+          <w:b/>
+          <w:bCs/>
+          <w:lang w:eastAsia="zh-CN"/>
+        </w:rPr>
+        <w:t>基础信息查询模块建设</w:t>
+      </w:r>
+      <w:r>
+        <w:rPr>
+          <w:rFonts w:hint="eastAsia"/>
+          <w:lang w:eastAsia="zh-CN"/>
+        </w:rPr>
+        <w:t>开发，</w:t>
+      </w:r>
+      <w:r>
+        <w:rPr>
+          <w:b/>
+          <w:bCs/>
+          <w:lang w:eastAsia="zh-CN"/>
+        </w:rPr>
+        <w:t>进</w:t>
+      </w:r>
+      <w:proofErr w:type="gramStart"/>
+      <w:r>
+        <w:rPr>
+          <w:b/>
+          <w:bCs/>
+          <w:lang w:eastAsia="zh-CN"/>
+        </w:rPr>
+        <w:t>件域改造</w:t>
+      </w:r>
+      <w:proofErr w:type="gramEnd"/>
+      <w:r>
+        <w:rPr>
+          <w:rFonts w:hint="eastAsia"/>
+          <w:lang w:eastAsia="zh-CN"/>
+        </w:rPr>
+        <w:t>开发</w:t>
+      </w:r>
+    </w:p>
+    <w:p>
+      <w:pPr>
+        <w:pStyle w:val="a0"/>
+        <w:rPr>
+          <w:lang w:eastAsia="zh-CN"/>
+        </w:rPr>
+      </w:pPr>
+    </w:p>
+    <w:p>
+      <w:pPr>
+        <w:pStyle w:val="3"/>
+        <w:rPr>
+          <w:lang w:eastAsia="zh-CN"/>
+        </w:rPr>
+      </w:pPr>
+      <w:r>
+        <w:rPr>
+          <w:lang w:eastAsia="zh-CN"/>
+        </w:rPr>
+        <w:t xml:space="preserve">🍎 </w:t>
+      </w:r>
+      <w:r>
+        <w:rPr>
+          <w:rFonts w:hint="eastAsia"/>
+          <w:lang w:eastAsia="zh-CN"/>
+        </w:rPr>
+        <w:t>山西金石榴网络科技有限公司</w:t>
+      </w:r>
+      <w:r>
+        <w:rPr>
+          <w:lang w:eastAsia="zh-CN"/>
+        </w:rPr>
+        <w:t xml:space="preserve"> | </w:t>
+      </w:r>
+      <w:r>
+        <w:rPr>
+          <w:rFonts w:hint="eastAsia"/>
+          <w:lang w:eastAsia="zh-CN"/>
+        </w:rPr>
+        <w:t>Java</w:t>
+      </w:r>
+      <w:r>
+        <w:rPr>
+          <w:rFonts w:hint="eastAsia"/>
+          <w:lang w:eastAsia="zh-CN"/>
+        </w:rPr>
+        <w:t>中级工程师</w:t>
+      </w:r>
+      <w:r>
+        <w:rPr>
+          <w:lang w:eastAsia="zh-CN"/>
+        </w:rPr>
+        <w:t xml:space="preserve"> </w:t>
+      </w:r>
+      <w:r>
+        <w:rPr>
+          <w:i/>
+          <w:iCs/>
+          <w:lang w:eastAsia="zh-CN"/>
+        </w:rPr>
+        <w:t>(2018.01 - 2019.12)</w:t>
+      </w:r>
+    </w:p>
+    <w:p>
+      <w:pPr>
+        <w:pStyle w:val="FirstParagraph"/>
+        <w:rPr>
+          <w:lang w:eastAsia="zh-CN"/>
+        </w:rPr>
+      </w:pPr>
+      <w:r>
+        <w:rPr>
+          <w:rFonts w:hint="eastAsia"/>
+          <w:b/>
+          <w:bCs/>
+          <w:lang w:eastAsia="zh-CN"/>
+        </w:rPr>
+        <w:t>开发部</w:t>
+      </w:r>
+      <w:r>
+        <w:rPr>
+          <w:lang w:eastAsia="zh-CN"/>
+        </w:rPr>
+        <w:t xml:space="preserve"> | </w:t>
+      </w:r>
+      <w:r>
+        <w:rPr>
+          <w:rFonts w:hint="eastAsia"/>
+          <w:lang w:eastAsia="zh-CN"/>
+        </w:rPr>
+        <w:t>项目工程</w:t>
+      </w:r>
+      <w:r>
+        <w:rPr>
+          <w:lang w:eastAsia="zh-CN"/>
+        </w:rPr>
+        <w:t xml:space="preserve"> </w:t>
+      </w:r>
+      <w:r>
+        <w:rPr>
+          <w:rFonts w:hint="eastAsia"/>
+          <w:lang w:eastAsia="zh-CN"/>
+        </w:rPr>
+        <w:t>进行项目的后端代码开发，以及维护。将需求落地实现，按时完成相关代码开发需求</w:t>
+      </w:r>
+    </w:p>
+    <w:p>
+      <w:r>
+        <w:pict w14:anchorId="6FC33F73">
+          <v:rect id="_x0000_i1028" style="width:0;height:1.5pt" o:hralign="center" o:hrstd="t" o:hr="t"/>
+        </w:pict>
+      </w:r>
+    </w:p>
+    <w:p>
+      <w:pPr>
+        <w:pStyle w:val="2"/>
+      </w:pPr>
+      <w:bookmarkStart w:id="11" w:name="技术成就"/>
+      <w:bookmarkEnd w:id="6"/>
+      <w:bookmarkEnd w:id="10"/>
+      <w:r>
+        <w:lastRenderedPageBreak/>
+        <w:t xml:space="preserve">🏆 </w:t>
+      </w:r>
+      <w:r>
+        <w:rPr>
+          <w:rFonts w:hint="eastAsia"/>
+        </w:rPr>
+        <w:t>技术成就</w:t>
+      </w:r>
+    </w:p>
+    <w:p>
+      <w:pPr>
+        <w:pStyle w:val="Compact"/>
+        <w:numPr>
+          <w:ilvl w:val="0"/>
+          <w:numId w:val="5"/>
         </w:numPr>
         <w:rPr>
           <w:lang w:eastAsia="zh-CN"/>
@@ -2460,7 +2461,7 @@
     </w:p>
     <w:p>
       <w:r>
-        <w:pict w14:anchorId="2E2EBE74">
+        <w:pict w14:anchorId="30661E75">
           <v:rect id="_x0000_i1029" style="width:0;height:1.5pt" o:hralign="center" o:hrstd="t" o:hr="t"/>
         </w:pict>
       </w:r>
@@ -2479,71 +2480,6 @@
           <w:rFonts w:hint="eastAsia"/>
         </w:rPr>
         <w:t>技术影响力</w:t>
-      </w:r>
-    </w:p>
-    <w:p>
-      <w:pPr>
-        <w:pStyle w:val="Compact"/>
-        <w:numPr>
-          <w:ilvl w:val="0"/>
-          <w:numId w:val="5"/>
-        </w:numPr>
-        <w:rPr>
-          <w:lang w:eastAsia="zh-CN"/>
-        </w:rPr>
-      </w:pPr>
-      <w:r>
-        <w:rPr>
-          <w:rFonts w:hint="eastAsia"/>
-          <w:lang w:eastAsia="zh-CN"/>
-        </w:rPr>
-        <w:t>开源项目贡献者（</w:t>
-      </w:r>
-      <w:proofErr w:type="spellStart"/>
-      <w:r>
-        <w:rPr>
-          <w:rFonts w:hint="eastAsia"/>
-          <w:lang w:eastAsia="zh-CN"/>
-        </w:rPr>
-        <w:t>libgdx</w:t>
-      </w:r>
-      <w:proofErr w:type="spellEnd"/>
-      <w:r>
-        <w:rPr>
-          <w:rFonts w:hint="eastAsia"/>
-          <w:lang w:eastAsia="zh-CN"/>
-        </w:rPr>
-        <w:t>-doc</w:t>
-      </w:r>
-      <w:r>
-        <w:rPr>
-          <w:rFonts w:hint="eastAsia"/>
-          <w:lang w:eastAsia="zh-CN"/>
-        </w:rPr>
-        <w:t>）</w:t>
-      </w:r>
-    </w:p>
-    <w:p>
-      <w:r>
-        <w:pict w14:anchorId="524D3611">
-          <v:rect id="_x0000_i1030" style="width:0;height:1.5pt" o:hralign="center" o:hrstd="t" o:hr="t"/>
-        </w:pict>
-      </w:r>
-    </w:p>
-    <w:p>
-      <w:pPr>
-        <w:pStyle w:val="2"/>
-      </w:pPr>
-      <w:bookmarkStart w:id="13" w:name="附加信息"/>
-      <w:bookmarkEnd w:id="12"/>
-      <w:r>
-        <w:t xml:space="preserve">📌 </w:t>
-      </w:r>
-      <w:r>
-        <w:rPr>
-          <w:rFonts w:hint="eastAsia"/>
-        </w:rPr>
-        <w:t>附加信息</w:t>
       </w:r>
     </w:p>
     <w:p>
@@ -2562,7 +2498,53 @@
           <w:rFonts w:hint="eastAsia"/>
           <w:lang w:eastAsia="zh-CN"/>
         </w:rPr>
-        <w:t>英语能力：熟练阅读英文技术文档</w:t>
+        <w:t>开源项目贡献者（</w:t>
+      </w:r>
+      <w:proofErr w:type="spellStart"/>
+      <w:r>
+        <w:rPr>
+          <w:rFonts w:hint="eastAsia"/>
+          <w:lang w:eastAsia="zh-CN"/>
+        </w:rPr>
+        <w:t>libgdx</w:t>
+      </w:r>
+      <w:proofErr w:type="spellEnd"/>
+      <w:r>
+        <w:rPr>
+          <w:rFonts w:hint="eastAsia"/>
+          <w:lang w:eastAsia="zh-CN"/>
+        </w:rPr>
+        <w:t>-doc</w:t>
+      </w:r>
+      <w:r>
+        <w:rPr>
+          <w:rFonts w:hint="eastAsia"/>
+          <w:lang w:eastAsia="zh-CN"/>
+        </w:rPr>
+        <w:t>）</w:t>
+      </w:r>
+    </w:p>
+    <w:p>
+      <w:r>
+        <w:pict w14:anchorId="58AB35C2">
+          <v:rect id="_x0000_i1030" style="width:0;height:1.5pt" o:hralign="center" o:hrstd="t" o:hr="t"/>
+        </w:pict>
+      </w:r>
+    </w:p>
+    <w:p>
+      <w:pPr>
+        <w:pStyle w:val="2"/>
+      </w:pPr>
+      <w:bookmarkStart w:id="13" w:name="附加信息"/>
+      <w:bookmarkEnd w:id="12"/>
+      <w:r>
+        <w:t xml:space="preserve">📌 </w:t>
+      </w:r>
+      <w:r>
+        <w:rPr>
+          <w:rFonts w:hint="eastAsia"/>
+        </w:rPr>
+        <w:t>附加信息</w:t>
       </w:r>
     </w:p>
     <w:p>
@@ -2570,7 +2552,26 @@
         <w:pStyle w:val="Compact"/>
         <w:numPr>
           <w:ilvl w:val="0"/>
-          <w:numId w:val="6"/>
+          <w:numId w:val="7"/>
+        </w:numPr>
+        <w:rPr>
+          <w:lang w:eastAsia="zh-CN"/>
+        </w:rPr>
+      </w:pPr>
+      <w:r>
+        <w:rPr>
+          <w:rFonts w:hint="eastAsia"/>
+          <w:lang w:eastAsia="zh-CN"/>
+        </w:rPr>
+        <w:t>英语能力：熟练阅读英文技术文档</w:t>
+      </w:r>
+    </w:p>
+    <w:p>
+      <w:pPr>
+        <w:pStyle w:val="Compact"/>
+        <w:numPr>
+          <w:ilvl w:val="0"/>
+          <w:numId w:val="7"/>
         </w:numPr>
         <w:rPr>
           <w:lang w:eastAsia="zh-CN"/>
@@ -2696,7 +2697,7 @@
   <w:abstractNum w:abstractNumId="0" w15:restartNumberingAfterBreak="0">
     <w:nsid w:val="0000A990"/>
     <w:multiLevelType w:val="multilevel"/>
-    <w:tmpl w:val="E9947062"/>
+    <w:tmpl w:val="BD809268"/>
     <w:lvl w:ilvl="0">
       <w:numFmt w:val="bullet"/>
       <w:lvlText w:val=" "/>
@@ -2773,7 +2774,7 @@
   <w:abstractNum w:abstractNumId="1" w15:restartNumberingAfterBreak="0">
     <w:nsid w:val="0000A991"/>
     <w:multiLevelType w:val="multilevel"/>
-    <w:tmpl w:val="AC0A9C5A"/>
+    <w:tmpl w:val="D35C1F60"/>
     <w:lvl w:ilvl="0">
       <w:numFmt w:val="bullet"/>
       <w:lvlText w:val=""/>
@@ -2874,22 +2875,25 @@
       </w:rPr>
     </w:lvl>
   </w:abstractNum>
-  <w:num w:numId="1" w16cid:durableId="580523309">
+  <w:num w:numId="1" w16cid:durableId="905840823">
     <w:abstractNumId w:val="0"/>
   </w:num>
-  <w:num w:numId="2" w16cid:durableId="1979335622">
+  <w:num w:numId="2" w16cid:durableId="2076270632">
     <w:abstractNumId w:val="1"/>
   </w:num>
-  <w:num w:numId="3" w16cid:durableId="484056669">
+  <w:num w:numId="3" w16cid:durableId="1755936630">
     <w:abstractNumId w:val="1"/>
   </w:num>
-  <w:num w:numId="4" w16cid:durableId="1720084027">
+  <w:num w:numId="4" w16cid:durableId="899632274">
     <w:abstractNumId w:val="1"/>
   </w:num>
-  <w:num w:numId="5" w16cid:durableId="1130511751">
+  <w:num w:numId="5" w16cid:durableId="1438015938">
     <w:abstractNumId w:val="1"/>
   </w:num>
-  <w:num w:numId="6" w16cid:durableId="2041392408">
+  <w:num w:numId="6" w16cid:durableId="1377776113">
+    <w:abstractNumId w:val="1"/>
+  </w:num>
+  <w:num w:numId="7" w16cid:durableId="2100521251">
     <w:abstractNumId w:val="1"/>
   </w:num>
 </w:numbering>
@@ -4109,23 +4113,11 @@
       <w:sz w:val="22"/>
     </w:rPr>
   </w:style>
-  <w:style w:type="character" w:styleId="af0">
-    <w:name w:val="Unresolved Mention"/>
-    <w:basedOn w:val="a1"/>
-    <w:uiPriority w:val="99"/>
-    <w:semiHidden/>
-    <w:unhideWhenUsed/>
-    <w:rsid w:val="00343994"/>
-    <w:rPr>
-      <w:color w:val="605E5C"/>
-      <w:shd w:val="clear" w:color="auto" w:fill="E1DFDD"/>
-    </w:rPr>
-  </w:style>
-  <w:style w:type="paragraph" w:styleId="af1">
+  <w:style w:type="paragraph" w:styleId="af0">
     <w:name w:val="header"/>
     <w:basedOn w:val="a"/>
-    <w:link w:val="af2"/>
-    <w:rsid w:val="006E4EA5"/>
+    <w:link w:val="af1"/>
+    <w:rsid w:val="00EB7FFA"/>
     <w:pPr>
       <w:tabs>
         <w:tab w:val="center" w:pos="4153"/>
@@ -4139,21 +4131,21 @@
       <w:szCs w:val="18"/>
     </w:rPr>
   </w:style>
-  <w:style w:type="character" w:customStyle="1" w:styleId="af2">
+  <w:style w:type="character" w:customStyle="1" w:styleId="af1">
     <w:name w:val="页眉 字符"/>
     <w:basedOn w:val="a1"/>
-    <w:link w:val="af1"/>
-    <w:rsid w:val="006E4EA5"/>
+    <w:link w:val="af0"/>
+    <w:rsid w:val="00EB7FFA"/>
     <w:rPr>
       <w:sz w:val="18"/>
       <w:szCs w:val="18"/>
     </w:rPr>
   </w:style>
-  <w:style w:type="paragraph" w:styleId="af3">
+  <w:style w:type="paragraph" w:styleId="af2">
     <w:name w:val="footer"/>
     <w:basedOn w:val="a"/>
-    <w:link w:val="af4"/>
-    <w:rsid w:val="006E4EA5"/>
+    <w:link w:val="af3"/>
+    <w:rsid w:val="00EB7FFA"/>
     <w:pPr>
       <w:tabs>
         <w:tab w:val="center" w:pos="4153"/>
@@ -4166,11 +4158,11 @@
       <w:szCs w:val="18"/>
     </w:rPr>
   </w:style>
-  <w:style w:type="character" w:customStyle="1" w:styleId="af4">
+  <w:style w:type="character" w:customStyle="1" w:styleId="af3">
     <w:name w:val="页脚 字符"/>
     <w:basedOn w:val="a1"/>
-    <w:link w:val="af3"/>
-    <w:rsid w:val="006E4EA5"/>
+    <w:link w:val="af2"/>
+    <w:rsid w:val="00EB7FFA"/>
     <w:rPr>
       <w:sz w:val="18"/>
       <w:szCs w:val="18"/>

</xml_diff>